<commit_message>
1. added log using log4net 2. solved a bug involving datagridview that would cause the software to freeze after clicking stop. 3. removed the remaining chinese characters in source code (there are still some chinese comments left, through)
</commit_message>
<xml_diff>
--- a/Readme.docx
+++ b/Readme.docx
@@ -50,7 +50,18 @@
         <w:ind w:firstLineChars="0"/>
       </w:pPr>
       <w:r>
-        <w:t>Open rfid.exe.</w:t>
+        <w:t xml:space="preserve">Open </w:t>
+      </w:r>
+      <w:proofErr w:type="spellStart"/>
+      <w:r>
+        <w:t>rfid</w:t>
+      </w:r>
+      <w:proofErr w:type="spellEnd"/>
+      <w:r>
+        <w:t>/bin/Debug/</w:t>
+      </w:r>
+      <w:r>
+        <w:t>rfid.exe.</w:t>
       </w:r>
     </w:p>
     <w:p>
@@ -76,9 +87,6 @@
       <w:pPr>
         <w:pStyle w:val="a7"/>
         <w:ind w:left="675" w:firstLineChars="0" w:firstLine="0"/>
-        <w:rPr>
-          <w:rFonts w:hint="eastAsia"/>
-        </w:rPr>
       </w:pPr>
       <w:r>
         <w:rPr>
@@ -207,9 +215,6 @@
           <w:numId w:val="1"/>
         </w:numPr>
         <w:ind w:firstLineChars="0"/>
-        <w:rPr>
-          <w:rFonts w:hint="eastAsia"/>
-        </w:rPr>
       </w:pPr>
       <w:r>
         <w:t>Setup the readers</w:t>
@@ -280,11 +285,6 @@
       </w:r>
     </w:p>
     <w:p>
-      <w:pPr>
-        <w:rPr>
-          <w:rFonts w:hint="eastAsia"/>
-        </w:rPr>
-      </w:pPr>
       <w:r>
         <w:tab/>
         <w:t>Are the readers connected to the PC through Ethernet?</w:t>
@@ -297,11 +297,6 @@
       </w:r>
     </w:p>
     <w:p>
-      <w:pPr>
-        <w:rPr>
-          <w:rFonts w:hint="eastAsia"/>
-        </w:rPr>
-      </w:pPr>
       <w:r>
         <w:lastRenderedPageBreak/>
         <w:tab/>
@@ -347,13 +342,7 @@
         </w:drawing>
       </w:r>
     </w:p>
-    <w:p>
-      <w:pPr>
-        <w:rPr>
-          <w:rFonts w:hint="eastAsia"/>
-        </w:rPr>
-      </w:pPr>
-    </w:p>
+    <w:p/>
     <w:p>
       <w:pPr>
         <w:pStyle w:val="a7"/>
@@ -371,11 +360,6 @@
       </w:r>
     </w:p>
     <w:p>
-      <w:pPr>
-        <w:rPr>
-          <w:rFonts w:hint="eastAsia"/>
-        </w:rPr>
-      </w:pPr>
       <w:r>
         <w:rPr>
           <w:noProof/>
@@ -547,14 +531,7 @@
     <w:p>
       <w:pPr>
         <w:pStyle w:val="a7"/>
-        <w:numPr>
-          <w:ilvl w:val="0"/>
-          <w:numId w:val="1"/>
-        </w:numPr>
-        <w:ind w:firstLineChars="0"/>
-        <w:rPr>
-          <w:rFonts w:hint="eastAsia"/>
-        </w:rPr>
+        <w:ind w:left="675" w:firstLineChars="0" w:firstLine="0"/>
       </w:pPr>
       <w:r>
         <w:rPr>
@@ -635,6 +612,8 @@
           </mc:Fallback>
         </mc:AlternateContent>
       </w:r>
+      <w:bookmarkStart w:id="0" w:name="_GoBack"/>
+      <w:bookmarkEnd w:id="0"/>
       <w:r>
         <w:rPr>
           <w:noProof/>
@@ -675,8 +654,6 @@
           </wp:inline>
         </w:drawing>
       </w:r>
-      <w:bookmarkStart w:id="0" w:name="_GoBack"/>
-      <w:bookmarkEnd w:id="0"/>
     </w:p>
     <w:sectPr>
       <w:pgSz w:w="11906" w:h="16838"/>

</xml_diff>